<commit_message>
write in the txt file
</commit_message>
<xml_diff>
--- a/WEEK 12 - GIT_VERSION_control.docx
+++ b/WEEK 12 - GIT_VERSION_control.docx
@@ -171,6 +171,7 @@
         <w:keepLines w:val="0"/>
         <w:widowControl/>
         <w:numPr>
+          <w:ilvl w:val="0"/>
           <w:numId w:val="0"/>
         </w:numPr>
         <w:suppressLineNumbers w:val="0"/>
@@ -217,7 +218,6 @@
           <w:spacing w:val="0"/>
           <w:sz w:val="28"/>
           <w:szCs w:val="28"/>
-          <w:bdr w:val="none" w:color="auto" w:sz="0" w:space="0"/>
           <w:shd w:val="clear" w:fill="FFFFFF"/>
           <w:vertAlign w:val="baseline"/>
         </w:rPr>
@@ -232,7 +232,6 @@
           <w:spacing w:val="0"/>
           <w:sz w:val="28"/>
           <w:szCs w:val="28"/>
-          <w:bdr w:val="none" w:color="auto" w:sz="0" w:space="0"/>
           <w:shd w:val="clear" w:fill="EFF0F1"/>
           <w:vertAlign w:val="baseline"/>
         </w:rPr>
@@ -248,7 +247,6 @@
           <w:spacing w:val="0"/>
           <w:sz w:val="28"/>
           <w:szCs w:val="28"/>
-          <w:bdr w:val="none" w:color="auto" w:sz="0" w:space="0"/>
           <w:shd w:val="clear" w:fill="EFF0F1"/>
           <w:vertAlign w:val="baseline"/>
           <w:lang w:val="pt-PT"/>
@@ -265,7 +263,6 @@
           <w:spacing w:val="0"/>
           <w:sz w:val="28"/>
           <w:szCs w:val="28"/>
-          <w:bdr w:val="none" w:color="auto" w:sz="0" w:space="0"/>
           <w:shd w:val="clear" w:fill="EFF0F1"/>
           <w:vertAlign w:val="baseline"/>
         </w:rPr>
@@ -280,7 +277,6 @@
           <w:spacing w:val="0"/>
           <w:sz w:val="28"/>
           <w:szCs w:val="28"/>
-          <w:bdr w:val="none" w:color="auto" w:sz="0" w:space="0"/>
           <w:shd w:val="clear" w:fill="FFFFFF"/>
           <w:vertAlign w:val="baseline"/>
         </w:rPr>
@@ -297,7 +293,6 @@
           <w:spacing w:val="0"/>
           <w:sz w:val="28"/>
           <w:szCs w:val="28"/>
-          <w:bdr w:val="none" w:color="auto" w:sz="0" w:space="0"/>
           <w:shd w:val="clear" w:fill="FFFFFF"/>
           <w:vertAlign w:val="baseline"/>
         </w:rPr>
@@ -331,7 +326,6 @@
           <w:spacing w:val="0"/>
           <w:sz w:val="28"/>
           <w:szCs w:val="28"/>
-          <w:bdr w:val="none" w:color="auto" w:sz="0" w:space="0"/>
           <w:shd w:val="clear" w:fill="FFFFFF"/>
           <w:vertAlign w:val="baseline"/>
         </w:rPr>
@@ -364,7 +358,6 @@
           <w:spacing w:val="0"/>
           <w:sz w:val="28"/>
           <w:szCs w:val="28"/>
-          <w:bdr w:val="none" w:color="auto" w:sz="0" w:space="0"/>
           <w:shd w:val="clear" w:fill="FFFFFF"/>
           <w:vertAlign w:val="baseline"/>
         </w:rPr>
@@ -379,7 +372,6 @@
           <w:spacing w:val="0"/>
           <w:sz w:val="28"/>
           <w:szCs w:val="28"/>
-          <w:bdr w:val="none" w:color="auto" w:sz="0" w:space="0"/>
           <w:shd w:val="clear" w:fill="EFF0F1"/>
           <w:vertAlign w:val="baseline"/>
         </w:rPr>
@@ -394,7 +386,6 @@
           <w:spacing w:val="0"/>
           <w:sz w:val="28"/>
           <w:szCs w:val="28"/>
-          <w:bdr w:val="none" w:color="auto" w:sz="0" w:space="0"/>
           <w:shd w:val="clear" w:fill="FFFFFF"/>
           <w:vertAlign w:val="baseline"/>
           <w:lang w:val="pt-PT"/>
@@ -410,7 +401,6 @@
           <w:spacing w:val="0"/>
           <w:sz w:val="28"/>
           <w:szCs w:val="28"/>
-          <w:bdr w:val="none" w:color="auto" w:sz="0" w:space="0"/>
           <w:shd w:val="clear" w:fill="FFFFFF"/>
           <w:vertAlign w:val="baseline"/>
         </w:rPr>
@@ -427,7 +417,6 @@
           <w:spacing w:val="0"/>
           <w:sz w:val="28"/>
           <w:szCs w:val="28"/>
-          <w:bdr w:val="none" w:color="auto" w:sz="0" w:space="0"/>
           <w:shd w:val="clear" w:fill="FFFFFF"/>
           <w:vertAlign w:val="baseline"/>
         </w:rPr>
@@ -461,7 +450,6 @@
           <w:spacing w:val="0"/>
           <w:sz w:val="28"/>
           <w:szCs w:val="28"/>
-          <w:bdr w:val="none" w:color="auto" w:sz="0" w:space="0"/>
           <w:shd w:val="clear" w:fill="FFFFFF"/>
           <w:vertAlign w:val="baseline"/>
         </w:rPr>
@@ -494,7 +482,6 @@
           <w:spacing w:val="0"/>
           <w:sz w:val="28"/>
           <w:szCs w:val="28"/>
-          <w:bdr w:val="none" w:color="auto" w:sz="0" w:space="0"/>
           <w:shd w:val="clear" w:fill="FFFFFF"/>
           <w:vertAlign w:val="baseline"/>
         </w:rPr>
@@ -509,7 +496,6 @@
           <w:spacing w:val="0"/>
           <w:sz w:val="28"/>
           <w:szCs w:val="28"/>
-          <w:bdr w:val="none" w:color="auto" w:sz="0" w:space="0"/>
           <w:shd w:val="clear" w:fill="EFF0F1"/>
           <w:vertAlign w:val="baseline"/>
         </w:rPr>
@@ -525,7 +511,6 @@
           <w:spacing w:val="0"/>
           <w:sz w:val="28"/>
           <w:szCs w:val="28"/>
-          <w:bdr w:val="none" w:color="auto" w:sz="0" w:space="0"/>
           <w:shd w:val="clear" w:fill="EFF0F1"/>
           <w:vertAlign w:val="baseline"/>
           <w:lang w:val="pt-PT"/>
@@ -541,7 +526,6 @@
           <w:spacing w:val="0"/>
           <w:sz w:val="28"/>
           <w:szCs w:val="28"/>
-          <w:bdr w:val="none" w:color="auto" w:sz="0" w:space="0"/>
           <w:shd w:val="clear" w:fill="FFFFFF"/>
           <w:vertAlign w:val="baseline"/>
         </w:rPr>
@@ -558,7 +542,6 @@
           <w:spacing w:val="0"/>
           <w:sz w:val="28"/>
           <w:szCs w:val="28"/>
-          <w:bdr w:val="none" w:color="auto" w:sz="0" w:space="0"/>
           <w:shd w:val="clear" w:fill="FFFFFF"/>
           <w:vertAlign w:val="baseline"/>
         </w:rPr>
@@ -592,7 +575,6 @@
           <w:spacing w:val="0"/>
           <w:sz w:val="28"/>
           <w:szCs w:val="28"/>
-          <w:bdr w:val="none" w:color="auto" w:sz="0" w:space="0"/>
           <w:shd w:val="clear" w:fill="FFFFFF"/>
           <w:vertAlign w:val="baseline"/>
         </w:rPr>
@@ -626,25 +608,23 @@
           <w:spacing w:val="0"/>
           <w:sz w:val="28"/>
           <w:szCs w:val="28"/>
-          <w:bdr w:val="none" w:color="auto" w:sz="0" w:space="0"/>
-          <w:shd w:val="clear" w:fill="FFFFFF"/>
-          <w:vertAlign w:val="baseline"/>
-          <w:lang w:val="pt-PT"/>
-        </w:rPr>
-      </w:pPr>
-      <w:r>
-        <w:rPr>
-          <w:rStyle w:val="5"/>
-          <w:rFonts w:hint="default" w:ascii="Verdana" w:hAnsi="Verdana" w:cs="Verdana"/>
-          <w:b w:val="0"/>
-          <w:bCs w:val="0"/>
-          <w:i w:val="0"/>
-          <w:caps w:val="0"/>
-          <w:color w:val="242729"/>
-          <w:spacing w:val="0"/>
-          <w:sz w:val="28"/>
-          <w:szCs w:val="28"/>
-          <w:bdr w:val="none" w:color="auto" w:sz="0" w:space="0"/>
+          <w:shd w:val="clear" w:fill="FFFFFF"/>
+          <w:vertAlign w:val="baseline"/>
+          <w:lang w:val="pt-PT"/>
+        </w:rPr>
+      </w:pPr>
+      <w:r>
+        <w:rPr>
+          <w:rStyle w:val="5"/>
+          <w:rFonts w:hint="default" w:ascii="Verdana" w:hAnsi="Verdana" w:cs="Verdana"/>
+          <w:b w:val="0"/>
+          <w:bCs w:val="0"/>
+          <w:i w:val="0"/>
+          <w:caps w:val="0"/>
+          <w:color w:val="242729"/>
+          <w:spacing w:val="0"/>
+          <w:sz w:val="28"/>
+          <w:szCs w:val="28"/>
           <w:shd w:val="clear" w:fill="FFFFFF"/>
           <w:vertAlign w:val="baseline"/>
           <w:lang w:val="pt-PT"/>
@@ -680,7 +660,6 @@
           <w:spacing w:val="0"/>
           <w:sz w:val="28"/>
           <w:szCs w:val="28"/>
-          <w:bdr w:val="none" w:color="auto" w:sz="0" w:space="0"/>
           <w:shd w:val="clear" w:fill="FFFFFF"/>
           <w:vertAlign w:val="baseline"/>
           <w:lang w:val="pt-PT"/>
@@ -727,7 +706,6 @@
           <w:spacing w:val="0"/>
           <w:sz w:val="28"/>
           <w:szCs w:val="28"/>
-          <w:bdr w:val="none" w:color="auto" w:sz="0" w:space="0"/>
           <w:shd w:val="clear" w:fill="FFFFFF"/>
           <w:vertAlign w:val="baseline"/>
           <w:lang w:val="pt-PT"/>
@@ -806,25 +784,23 @@
           <w:spacing w:val="0"/>
           <w:sz w:val="28"/>
           <w:szCs w:val="28"/>
-          <w:bdr w:val="none" w:color="auto" w:sz="0" w:space="0"/>
-          <w:shd w:val="clear" w:fill="FFFFFF"/>
-          <w:vertAlign w:val="baseline"/>
-          <w:lang w:val="pt-PT"/>
-        </w:rPr>
-      </w:pPr>
-      <w:r>
-        <w:rPr>
-          <w:rStyle w:val="5"/>
-          <w:rFonts w:hint="default" w:ascii="Verdana" w:hAnsi="Verdana" w:cs="Verdana"/>
-          <w:b w:val="0"/>
-          <w:bCs w:val="0"/>
-          <w:i w:val="0"/>
-          <w:caps w:val="0"/>
-          <w:color w:val="242729"/>
-          <w:spacing w:val="0"/>
-          <w:sz w:val="28"/>
-          <w:szCs w:val="28"/>
-          <w:bdr w:val="none" w:color="auto" w:sz="0" w:space="0"/>
+          <w:shd w:val="clear" w:fill="FFFFFF"/>
+          <w:vertAlign w:val="baseline"/>
+          <w:lang w:val="pt-PT"/>
+        </w:rPr>
+      </w:pPr>
+      <w:r>
+        <w:rPr>
+          <w:rStyle w:val="5"/>
+          <w:rFonts w:hint="default" w:ascii="Verdana" w:hAnsi="Verdana" w:cs="Verdana"/>
+          <w:b w:val="0"/>
+          <w:bCs w:val="0"/>
+          <w:i w:val="0"/>
+          <w:caps w:val="0"/>
+          <w:color w:val="242729"/>
+          <w:spacing w:val="0"/>
+          <w:sz w:val="28"/>
+          <w:szCs w:val="28"/>
           <w:shd w:val="clear" w:fill="FFFFFF"/>
           <w:vertAlign w:val="baseline"/>
           <w:lang w:val="pt-PT"/>
@@ -860,7 +836,6 @@
           <w:spacing w:val="0"/>
           <w:sz w:val="28"/>
           <w:szCs w:val="28"/>
-          <w:bdr w:val="none" w:color="auto" w:sz="0" w:space="0"/>
           <w:shd w:val="clear" w:fill="FFFFFF"/>
           <w:vertAlign w:val="baseline"/>
           <w:lang w:val="pt-PT"/>
@@ -895,25 +870,23 @@
           <w:spacing w:val="0"/>
           <w:sz w:val="28"/>
           <w:szCs w:val="28"/>
-          <w:bdr w:val="none" w:color="auto" w:sz="0" w:space="0"/>
-          <w:shd w:val="clear" w:fill="FFFFFF"/>
-          <w:vertAlign w:val="baseline"/>
-          <w:lang w:val="pt-PT"/>
-        </w:rPr>
-      </w:pPr>
-      <w:r>
-        <w:rPr>
-          <w:rStyle w:val="5"/>
-          <w:rFonts w:hint="default" w:ascii="Verdana" w:hAnsi="Verdana" w:cs="Verdana"/>
-          <w:b w:val="0"/>
-          <w:bCs w:val="0"/>
-          <w:i w:val="0"/>
-          <w:caps w:val="0"/>
-          <w:color w:val="242729"/>
-          <w:spacing w:val="0"/>
-          <w:sz w:val="28"/>
-          <w:szCs w:val="28"/>
-          <w:bdr w:val="none" w:color="auto" w:sz="0" w:space="0"/>
+          <w:shd w:val="clear" w:fill="FFFFFF"/>
+          <w:vertAlign w:val="baseline"/>
+          <w:lang w:val="pt-PT"/>
+        </w:rPr>
+      </w:pPr>
+      <w:r>
+        <w:rPr>
+          <w:rStyle w:val="5"/>
+          <w:rFonts w:hint="default" w:ascii="Verdana" w:hAnsi="Verdana" w:cs="Verdana"/>
+          <w:b w:val="0"/>
+          <w:bCs w:val="0"/>
+          <w:i w:val="0"/>
+          <w:caps w:val="0"/>
+          <w:color w:val="242729"/>
+          <w:spacing w:val="0"/>
+          <w:sz w:val="28"/>
+          <w:szCs w:val="28"/>
           <w:shd w:val="clear" w:fill="FFFFFF"/>
           <w:vertAlign w:val="baseline"/>
           <w:lang w:val="pt-PT"/>
@@ -949,7 +922,6 @@
           <w:spacing w:val="0"/>
           <w:sz w:val="28"/>
           <w:szCs w:val="28"/>
-          <w:bdr w:val="none" w:color="auto" w:sz="0" w:space="0"/>
           <w:shd w:val="clear" w:fill="FFFFFF"/>
           <w:vertAlign w:val="baseline"/>
           <w:lang w:val="pt-PT"/>
@@ -984,7 +956,6 @@
           <w:spacing w:val="0"/>
           <w:sz w:val="28"/>
           <w:szCs w:val="28"/>
-          <w:bdr w:val="none" w:color="auto" w:sz="0" w:space="0"/>
           <w:shd w:val="clear" w:fill="FFFFFF"/>
           <w:vertAlign w:val="baseline"/>
           <w:lang w:val="pt-PT"/>
@@ -1019,7 +990,6 @@
           <w:spacing w:val="0"/>
           <w:sz w:val="28"/>
           <w:szCs w:val="28"/>
-          <w:bdr w:val="none" w:color="auto" w:sz="0" w:space="0"/>
           <w:shd w:val="clear" w:fill="FFFFFF"/>
           <w:vertAlign w:val="baseline"/>
           <w:lang w:val="pt-PT"/>
@@ -1054,7 +1024,6 @@
           <w:spacing w:val="0"/>
           <w:sz w:val="32"/>
           <w:szCs w:val="32"/>
-          <w:bdr w:val="none" w:color="auto" w:sz="0" w:space="0"/>
           <w:shd w:val="clear" w:fill="FFFFFF"/>
           <w:vertAlign w:val="baseline"/>
           <w:lang w:val="pt-PT"/>
@@ -1072,7 +1041,6 @@
           <w:spacing w:val="0"/>
           <w:sz w:val="32"/>
           <w:szCs w:val="32"/>
-          <w:bdr w:val="none" w:color="auto" w:sz="0" w:space="0"/>
           <w:shd w:val="clear" w:fill="FFFFFF"/>
           <w:vertAlign w:val="baseline"/>
           <w:lang w:val="pt-PT"/>
@@ -1151,7 +1119,7 @@
           <w:szCs w:val="28"/>
           <w:lang w:val="pt-PT"/>
         </w:rPr>
-        <w:t>git remote -v - checkout</w:t>
+        <w:t xml:space="preserve">git remote -v - checkout if are </w:t>
       </w:r>
     </w:p>
     <w:p>
@@ -1225,20 +1193,46 @@
           <w:szCs w:val="28"/>
           <w:lang w:val="pt-PT"/>
         </w:rPr>
-        <w:t>g</w:t>
-      </w:r>
+        <w:t>git pull origin master</w:t>
+      </w:r>
+    </w:p>
+    <w:p>
+      <w:pPr>
+        <w:jc w:val="left"/>
+        <w:rPr>
+          <w:rFonts w:hint="default" w:ascii="Verdana" w:hAnsi="Verdana" w:cs="Verdana"/>
+          <w:b w:val="0"/>
+          <w:bCs w:val="0"/>
+          <w:sz w:val="28"/>
+          <w:szCs w:val="28"/>
+          <w:lang w:val="pt-PT"/>
+        </w:rPr>
+      </w:pPr>
       <w:bookmarkStart w:id="0" w:name="_GoBack"/>
       <w:bookmarkEnd w:id="0"/>
-      <w:r>
-        <w:rPr>
-          <w:rFonts w:hint="default" w:ascii="Verdana" w:hAnsi="Verdana" w:cs="Verdana"/>
-          <w:b w:val="0"/>
-          <w:bCs w:val="0"/>
-          <w:sz w:val="28"/>
-          <w:szCs w:val="28"/>
-          <w:lang w:val="pt-PT"/>
-        </w:rPr>
-        <w:t>it pull origin master</w:t>
+    </w:p>
+    <w:p>
+      <w:pPr>
+        <w:jc w:val="left"/>
+        <w:rPr>
+          <w:rFonts w:hint="default" w:ascii="Verdana" w:hAnsi="Verdana" w:cs="Verdana"/>
+          <w:b w:val="0"/>
+          <w:bCs w:val="0"/>
+          <w:sz w:val="28"/>
+          <w:szCs w:val="28"/>
+          <w:lang w:val="pt-PT"/>
+        </w:rPr>
+      </w:pPr>
+      <w:r>
+        <w:rPr>
+          <w:rFonts w:hint="default" w:ascii="Verdana" w:hAnsi="Verdana" w:cs="Verdana"/>
+          <w:b w:val="0"/>
+          <w:bCs w:val="0"/>
+          <w:sz w:val="28"/>
+          <w:szCs w:val="28"/>
+          <w:lang w:val="pt-PT"/>
+        </w:rPr>
+        <w:t>git clone (url) - Clone a repository from github to your local machine</w:t>
       </w:r>
     </w:p>
     <w:sectPr>
@@ -1357,7 +1351,7 @@
     <w:lsdException w:unhideWhenUsed="0" w:uiPriority="0" w:semiHidden="0" w:name="HTML Acronym"/>
     <w:lsdException w:unhideWhenUsed="0" w:uiPriority="0" w:semiHidden="0" w:name="HTML Address"/>
     <w:lsdException w:unhideWhenUsed="0" w:uiPriority="0" w:semiHidden="0" w:name="HTML Cite"/>
-    <w:lsdException w:unhideWhenUsed="0" w:uiPriority="0" w:semiHidden="0" w:name="HTML Code"/>
+    <w:lsdException w:qFormat="1" w:unhideWhenUsed="0" w:uiPriority="0" w:semiHidden="0" w:name="HTML Code"/>
     <w:lsdException w:unhideWhenUsed="0" w:uiPriority="0" w:semiHidden="0" w:name="HTML Definition"/>
     <w:lsdException w:unhideWhenUsed="0" w:uiPriority="0" w:semiHidden="0" w:name="HTML Keyboard"/>
     <w:lsdException w:unhideWhenUsed="0" w:uiPriority="0" w:semiHidden="0" w:name="HTML Preformatted"/>
@@ -1547,6 +1541,7 @@
       <w:jc w:val="left"/>
     </w:pPr>
     <w:rPr>
+      <w:rFonts w:ascii="Times New Roman" w:hAnsi="Times New Roman" w:eastAsia="SimSun" w:cs="Times New Roman"/>
       <w:kern w:val="0"/>
       <w:sz w:val="24"/>
       <w:szCs w:val="24"/>
@@ -1556,6 +1551,7 @@
   <w:style w:type="character" w:styleId="4">
     <w:name w:val="HTML Code"/>
     <w:basedOn w:val="3"/>
+    <w:qFormat/>
     <w:uiPriority w:val="0"/>
     <w:rPr>
       <w:rFonts w:ascii="Courier New" w:hAnsi="Courier New" w:cs="Courier New"/>

</xml_diff>